<commit_message>
Updated story for 2015 v2
</commit_message>
<xml_diff>
--- a/creative-writing/An-Imagined-Darkness.docx
+++ b/creative-writing/An-Imagined-Darkness.docx
@@ -19,14 +19,6 @@
           <w:szCs w:val="24"/>
         </w:rPr>
       </w:pPr>
-      <w:r>
-        <w:rPr>
-          <w:rFonts w:ascii="Times New Roman" w:hAnsi="Times New Roman" w:cs="Times New Roman"/>
-          <w:sz w:val="24"/>
-          <w:szCs w:val="24"/>
-        </w:rPr>
-        <w:t>Our imaginations. It is quite remarkable what they can do to us. From simple day-dreaming to producing art, imagination is a force for good in our lives. Until it’s not. Until it linked up paranoia and darkness and becomes the mechanism by which we scare ourselves. Suddenly something as simple as the absence of natural light can turn an innocent garden into a deadly maze or a bustling amusement park into an abandoned death trap. The darkness fuels our imaginations and allows us to project our own worst fears. In my case, the night turned the comfortable two bedroom house into a haunted house of horrors.</w:t>
-      </w:r>
     </w:p>
     <w:p>
       <w:pPr>
@@ -43,7 +35,55 @@
           <w:sz w:val="24"/>
           <w:szCs w:val="24"/>
         </w:rPr>
-        <w:t>And no, I am not overreacting. It’s always easy to think like that in the day time but seriously, you try waking up at 2 am to a banging sound coming from somewhere in your supposedly empty house and then sit there and judge me. I was already on edge but this just dropkicked me over.</w:t>
+        <w:t>Our imaginations. It is q</w:t>
+      </w:r>
+      <w:r>
+        <w:rPr>
+          <w:rFonts w:ascii="Times New Roman" w:hAnsi="Times New Roman" w:cs="Times New Roman"/>
+          <w:sz w:val="24"/>
+          <w:szCs w:val="24"/>
+        </w:rPr>
+        <w:t>uite remarkable what they can for</w:t>
+      </w:r>
+      <w:r>
+        <w:rPr>
+          <w:rFonts w:ascii="Times New Roman" w:hAnsi="Times New Roman" w:cs="Times New Roman"/>
+          <w:sz w:val="24"/>
+          <w:szCs w:val="24"/>
+        </w:rPr>
+        <w:t xml:space="preserve"> to us. From simple day-dreaming to producing art, imagination is a force for good in our lives.</w:t>
+      </w:r>
+      <w:r>
+        <w:rPr>
+          <w:rFonts w:ascii="Times New Roman" w:hAnsi="Times New Roman" w:cs="Times New Roman"/>
+          <w:sz w:val="24"/>
+          <w:szCs w:val="24"/>
+        </w:rPr>
+        <w:t xml:space="preserve"> Until it’s not. Until it links</w:t>
+      </w:r>
+      <w:r>
+        <w:rPr>
+          <w:rFonts w:ascii="Times New Roman" w:hAnsi="Times New Roman" w:cs="Times New Roman"/>
+          <w:sz w:val="24"/>
+          <w:szCs w:val="24"/>
+        </w:rPr>
+        <w:t xml:space="preserve"> up paranoia and darkness and becomes the mechanism by which we scare ourselves. Suddenly something as simple as the absence of natural light can turn an innocent garden into a deadly maze or a bustling amusement park into an abandoned death trap. The darkness fuels our imaginations and allows us to project our own worst fears. In my case, the night turned the comfortable two bedroom </w:t>
+      </w:r>
+      <w:r>
+        <w:rPr>
+          <w:rFonts w:ascii="Times New Roman" w:hAnsi="Times New Roman" w:cs="Times New Roman"/>
+          <w:sz w:val="24"/>
+          <w:szCs w:val="24"/>
+        </w:rPr>
+        <w:t>digs</w:t>
+      </w:r>
+      <w:r>
+        <w:rPr>
+          <w:rFonts w:ascii="Times New Roman" w:hAnsi="Times New Roman" w:cs="Times New Roman"/>
+          <w:sz w:val="24"/>
+          <w:szCs w:val="24"/>
+        </w:rPr>
+        <w:t xml:space="preserve"> into a haunted house of horrors.</w:t>
       </w:r>
     </w:p>
     <w:p>
@@ -61,7 +101,39 @@
           <w:sz w:val="24"/>
           <w:szCs w:val="24"/>
         </w:rPr>
-        <w:t xml:space="preserve">As I started creeping down the hallway and towards the sound, I had to try my best not to imagine the plot of some B-Grade horror movie happening to me. As if some brute with a hockey mask and a machete was standing at the end of the passage just waiting for me to come within striking distance. I held my own hockey stick closer and inched forwards.  </w:t>
+        <w:t xml:space="preserve">And no, I am not overreacting. It’s always easy to think like that in the day time but seriously, you try waking up at </w:t>
+      </w:r>
+      <w:r>
+        <w:rPr>
+          <w:rFonts w:ascii="Times New Roman" w:hAnsi="Times New Roman" w:cs="Times New Roman"/>
+          <w:sz w:val="24"/>
+          <w:szCs w:val="24"/>
+        </w:rPr>
+        <w:t>0</w:t>
+      </w:r>
+      <w:r>
+        <w:rPr>
+          <w:rFonts w:ascii="Times New Roman" w:hAnsi="Times New Roman" w:cs="Times New Roman"/>
+          <w:sz w:val="24"/>
+          <w:szCs w:val="24"/>
+        </w:rPr>
+        <w:t>2</w:t>
+      </w:r>
+      <w:r>
+        <w:rPr>
+          <w:rFonts w:ascii="Times New Roman" w:hAnsi="Times New Roman" w:cs="Times New Roman"/>
+          <w:sz w:val="24"/>
+          <w:szCs w:val="24"/>
+        </w:rPr>
+        <w:t>:13</w:t>
+      </w:r>
+      <w:r>
+        <w:rPr>
+          <w:rFonts w:ascii="Times New Roman" w:hAnsi="Times New Roman" w:cs="Times New Roman"/>
+          <w:sz w:val="24"/>
+          <w:szCs w:val="24"/>
+        </w:rPr>
+        <w:t xml:space="preserve"> am to a banging sound coming from somewhere in your supposedly empty house and then sit there and judge me. I was already on edge but this just dropkicked me over.</w:t>
       </w:r>
     </w:p>
     <w:p>
@@ -79,7 +151,7 @@
           <w:sz w:val="24"/>
           <w:szCs w:val="24"/>
         </w:rPr>
-        <w:t xml:space="preserve">When I was younger and I woke up scared I would simply go to my parents, one of whom would pick me up and carry me back to my bed. I liked it better when Dad did that because he would do a sweep for monsters and then tell me story. “Child, let me tuck you in bed and tell you a story of a kingdom passed and girl who was bound for glory…..” </w:t>
+        <w:t xml:space="preserve">As I started creeping down the hallway and towards the sound, I had to try my best not to imagine the plot of some B-Grade horror movie happening to me. As if some brute with a hockey mask and a machete was standing at the end of the passage just waiting for me to come within striking distance. I held my own hockey stick closer and inched forwards.  </w:t>
       </w:r>
     </w:p>
     <w:p>
@@ -97,7 +169,95 @@
           <w:sz w:val="24"/>
           <w:szCs w:val="24"/>
         </w:rPr>
-        <w:t>Mom tried that routine too but she made the stories up on the spot and could never remember them when I asked her later.</w:t>
+        <w:t>When I was younger and I woke up scared I would simply go to my parents, one of whom would pick me up and carry me back to my bed. I liked it better when Dad did that because he would do a sweep for monsters and then tell me story. “Child, let me tuck you in bed</w:t>
+      </w:r>
+      <w:r>
+        <w:rPr>
+          <w:rFonts w:ascii="Times New Roman" w:hAnsi="Times New Roman" w:cs="Times New Roman"/>
+          <w:sz w:val="24"/>
+          <w:szCs w:val="24"/>
+        </w:rPr>
+        <w:t>. Then I shall</w:t>
+      </w:r>
+      <w:r>
+        <w:rPr>
+          <w:rFonts w:ascii="Times New Roman" w:hAnsi="Times New Roman" w:cs="Times New Roman"/>
+          <w:sz w:val="24"/>
+          <w:szCs w:val="24"/>
+        </w:rPr>
+        <w:t xml:space="preserve"> tell you a </w:t>
+      </w:r>
+      <w:r>
+        <w:rPr>
+          <w:rFonts w:ascii="Times New Roman" w:hAnsi="Times New Roman" w:cs="Times New Roman"/>
+          <w:sz w:val="24"/>
+          <w:szCs w:val="24"/>
+        </w:rPr>
+        <w:t xml:space="preserve">tale of </w:t>
+      </w:r>
+      <w:r>
+        <w:rPr>
+          <w:rFonts w:ascii="Times New Roman" w:hAnsi="Times New Roman" w:cs="Times New Roman"/>
+          <w:sz w:val="24"/>
+          <w:szCs w:val="24"/>
+        </w:rPr>
+        <w:t xml:space="preserve">a </w:t>
+      </w:r>
+      <w:r>
+        <w:rPr>
+          <w:rFonts w:ascii="Times New Roman" w:hAnsi="Times New Roman" w:cs="Times New Roman"/>
+          <w:sz w:val="24"/>
+          <w:szCs w:val="24"/>
+        </w:rPr>
+        <w:t>long lost kingdom</w:t>
+      </w:r>
+      <w:r>
+        <w:rPr>
+          <w:rFonts w:ascii="Times New Roman" w:hAnsi="Times New Roman" w:cs="Times New Roman"/>
+          <w:sz w:val="24"/>
+          <w:szCs w:val="24"/>
+        </w:rPr>
+        <w:t xml:space="preserve"> and</w:t>
+      </w:r>
+      <w:r>
+        <w:rPr>
+          <w:rFonts w:ascii="Times New Roman" w:hAnsi="Times New Roman" w:cs="Times New Roman"/>
+          <w:sz w:val="24"/>
+          <w:szCs w:val="24"/>
+        </w:rPr>
+        <w:t xml:space="preserve"> of </w:t>
+      </w:r>
+      <w:r>
+        <w:rPr>
+          <w:rFonts w:ascii="Times New Roman" w:hAnsi="Times New Roman" w:cs="Times New Roman"/>
+          <w:sz w:val="24"/>
+          <w:szCs w:val="24"/>
+        </w:rPr>
+        <w:t>a</w:t>
+      </w:r>
+      <w:r>
+        <w:rPr>
+          <w:rFonts w:ascii="Times New Roman" w:hAnsi="Times New Roman" w:cs="Times New Roman"/>
+          <w:sz w:val="24"/>
+          <w:szCs w:val="24"/>
+        </w:rPr>
+        <w:t xml:space="preserve"> girl</w:t>
+      </w:r>
+      <w:r>
+        <w:rPr>
+          <w:rFonts w:ascii="Times New Roman" w:hAnsi="Times New Roman" w:cs="Times New Roman"/>
+          <w:sz w:val="24"/>
+          <w:szCs w:val="24"/>
+        </w:rPr>
+        <w:t xml:space="preserve"> who was</w:t>
+      </w:r>
+      <w:r>
+        <w:rPr>
+          <w:rFonts w:ascii="Times New Roman" w:hAnsi="Times New Roman" w:cs="Times New Roman"/>
+          <w:sz w:val="24"/>
+          <w:szCs w:val="24"/>
+        </w:rPr>
+        <w:t xml:space="preserve"> bound for glory…..” </w:t>
       </w:r>
     </w:p>
     <w:p>
@@ -115,7 +275,7 @@
           <w:sz w:val="24"/>
           <w:szCs w:val="24"/>
         </w:rPr>
-        <w:t>Unfortunately, the corridors that my roommate and I had carted our furniture through just a few days ago offered less reassurance to me than that of my father’s voice. I soon found myself standing alone in the dark with corners of light appearing every so often as cars flashed by the house like miniature lightning bolts whose momentary appearance served only to strengthen the night’s grip on my psyche.</w:t>
+        <w:t>Mom tried that routine too but she made the stories up on the spot and could never remember them when I asked her later.</w:t>
       </w:r>
     </w:p>
     <w:p>
@@ -133,7 +293,23 @@
           <w:sz w:val="24"/>
           <w:szCs w:val="24"/>
         </w:rPr>
-        <w:t xml:space="preserve">I pressed on down the hall, imagining the structure itself to be a blackened obstacle course from which an agent of darkness could strike out at any time. My mind now saw this place as a valley of evil where death waited for me at the source of that noise.  </w:t>
+        <w:t>Unfortunately, the corridors that my roommate and I had carted our furniture through just a few days ago offered less reassurance to me than that of my father’s voice. I soon found myself standing alone in the dark with corners of light appearing every so often as cars flashed by the house</w:t>
+      </w:r>
+      <w:r>
+        <w:rPr>
+          <w:rFonts w:ascii="Times New Roman" w:hAnsi="Times New Roman" w:cs="Times New Roman"/>
+          <w:sz w:val="24"/>
+          <w:szCs w:val="24"/>
+        </w:rPr>
+        <w:t>,</w:t>
+      </w:r>
+      <w:r>
+        <w:rPr>
+          <w:rFonts w:ascii="Times New Roman" w:hAnsi="Times New Roman" w:cs="Times New Roman"/>
+          <w:sz w:val="24"/>
+          <w:szCs w:val="24"/>
+        </w:rPr>
+        <w:t xml:space="preserve"> miniature lightning bolts whose momentary appearance served only to strengthen the night’s grip on my psyche.</w:t>
       </w:r>
     </w:p>
     <w:p>
@@ -152,7 +328,7 @@
           <w:szCs w:val="24"/>
         </w:rPr>
         <w:lastRenderedPageBreak/>
-        <w:t xml:space="preserve">I heard the sound again and froze. It was in the living room. Shit. Okay. Piper calm down, it’s okay. Let’s go find out what this is. </w:t>
+        <w:t xml:space="preserve">I pressed on down the hall, imagining the structure itself to be a blackened obstacle course from which an agent of darkness could strike out at any time. My mind now saw this place as a valley of evil where death waited for me at the source of that noise.  </w:t>
       </w:r>
     </w:p>
     <w:p>
@@ -170,7 +346,7 @@
           <w:sz w:val="24"/>
           <w:szCs w:val="24"/>
         </w:rPr>
-        <w:t>Wait a second. I was an adult now, I could deal with this. If it was a break-in then I would just call the police. I could deal with it. I didn’t need Mom and Dad or the comfort of knowing that they were there. I chose to move here and I could deal with it. Why was I scared again?</w:t>
+        <w:t xml:space="preserve">I heard the sound again and froze. It was in the living room. Shit. Okay. Piper calm down, it’s okay. Let’s go find out what this is. </w:t>
       </w:r>
     </w:p>
     <w:p>
@@ -188,7 +364,7 @@
           <w:sz w:val="24"/>
           <w:szCs w:val="24"/>
         </w:rPr>
-        <w:t xml:space="preserve">Placing one bare foot in front of the other, I was careful to minimize my sound output as I started moving again. My imagination ran rampant again and I could almost make out a shape waiting in the darkness, sitting on the couch and staring out at me from under a goalie mask with a machete perfectly balanced over his shoulder. </w:t>
+        <w:t>Wait a second. I was an adult now, I could deal with this. If it was a break-in then I would just call the police. I could deal with it. I didn’t need Mom and Dad or the comfort of knowing that they were there. I chose to move here and I could deal with it. Why was I scared again?</w:t>
       </w:r>
     </w:p>
     <w:p>
@@ -206,34 +382,41 @@
           <w:sz w:val="24"/>
           <w:szCs w:val="24"/>
         </w:rPr>
-        <w:t>When I reached the living room, I crouched down on the carpet and attempted to do my best assassin impersonation as I made my way over to the light</w:t>
-      </w:r>
-      <w:bookmarkStart w:id="0" w:name="_GoBack"/>
-      <w:r>
-        <w:rPr>
-          <w:rFonts w:ascii="Times New Roman" w:hAnsi="Times New Roman" w:cs="Times New Roman"/>
-          <w:sz w:val="24"/>
-          <w:szCs w:val="24"/>
-        </w:rPr>
-        <w:t xml:space="preserve"> switch. Okay. Now or never. I flicked the switch and the darkness disappeared.</w:t>
-      </w:r>
-      <w:bookmarkEnd w:id="0"/>
+        <w:t>Placing one bare foot in front of the other, I was careful to minimize my sound output as I started moving again. M</w:t>
+      </w:r>
+      <w:r>
+        <w:rPr>
+          <w:rFonts w:ascii="Times New Roman" w:hAnsi="Times New Roman" w:cs="Times New Roman"/>
+          <w:sz w:val="24"/>
+          <w:szCs w:val="24"/>
+        </w:rPr>
+        <w:t>y imagination ran rampant a</w:t>
+      </w:r>
+      <w:r>
+        <w:rPr>
+          <w:rFonts w:ascii="Times New Roman" w:hAnsi="Times New Roman" w:cs="Times New Roman"/>
+          <w:sz w:val="24"/>
+          <w:szCs w:val="24"/>
+        </w:rPr>
+        <w:t xml:space="preserve">nd I could almost make out a shape waiting in the darkness, sitting on the couch and staring out at me from under a goalie mask with a machete perfectly balanced over his shoulder. </w:t>
+      </w:r>
     </w:p>
     <w:p>
       <w:pPr>
-        <w:rPr>
-          <w:rFonts w:ascii="Times New Roman" w:hAnsi="Times New Roman" w:cs="Times New Roman"/>
-          <w:sz w:val="24"/>
-          <w:szCs w:val="24"/>
-        </w:rPr>
-      </w:pPr>
-      <w:r>
-        <w:rPr>
-          <w:rFonts w:ascii="Times New Roman" w:hAnsi="Times New Roman" w:cs="Times New Roman"/>
-          <w:sz w:val="24"/>
-          <w:szCs w:val="24"/>
-        </w:rPr>
-        <w:t xml:space="preserve">It’s actually quite interesting to think about what the night can do when assisted by our imaginations. It’s also equally funny to think about that during the day. It almost seems preposterous and down-right silly. As I scanned the room, my hockey stick raised, I realized how stupid I just been. </w:t>
+        <w:ind w:firstLine="720"/>
+        <w:rPr>
+          <w:rFonts w:ascii="Times New Roman" w:hAnsi="Times New Roman" w:cs="Times New Roman"/>
+          <w:sz w:val="24"/>
+          <w:szCs w:val="24"/>
+        </w:rPr>
+      </w:pPr>
+      <w:r>
+        <w:rPr>
+          <w:rFonts w:ascii="Times New Roman" w:hAnsi="Times New Roman" w:cs="Times New Roman"/>
+          <w:sz w:val="24"/>
+          <w:szCs w:val="24"/>
+        </w:rPr>
+        <w:t>When I reached the living room, I crouched down on the carpet and attempted to do my best assassin impersonation as I made my way over to the light switch. Okay. Now or never. I flicked the switch and the darkness disappeared.</w:t>
       </w:r>
     </w:p>
     <w:p>
@@ -251,7 +434,167 @@
           <w:sz w:val="24"/>
           <w:szCs w:val="24"/>
         </w:rPr>
-        <w:t xml:space="preserve">As the artificial light revealed the source of the sound, I dropped my stick and face-palmed. It was in the position of lying on the couch with a hornet’s nest for hair with what looked like bile remnants in the corner of its mouth. Clad in a red dress and super-heels was my resident roommate, returned a week early from her trip out of town. </w:t>
+        <w:t>In retrospect, i</w:t>
+      </w:r>
+      <w:r>
+        <w:rPr>
+          <w:rFonts w:ascii="Times New Roman" w:hAnsi="Times New Roman" w:cs="Times New Roman"/>
+          <w:sz w:val="24"/>
+          <w:szCs w:val="24"/>
+        </w:rPr>
+        <w:t>t is</w:t>
+      </w:r>
+      <w:r>
+        <w:rPr>
+          <w:rFonts w:ascii="Times New Roman" w:hAnsi="Times New Roman" w:cs="Times New Roman"/>
+          <w:sz w:val="24"/>
+          <w:szCs w:val="24"/>
+        </w:rPr>
+        <w:t xml:space="preserve"> quite interesting to think about what the night can do</w:t>
+      </w:r>
+      <w:r>
+        <w:rPr>
+          <w:rFonts w:ascii="Times New Roman" w:hAnsi="Times New Roman" w:cs="Times New Roman"/>
+          <w:sz w:val="24"/>
+          <w:szCs w:val="24"/>
+        </w:rPr>
+        <w:t xml:space="preserve"> to us</w:t>
+      </w:r>
+      <w:r>
+        <w:rPr>
+          <w:rFonts w:ascii="Times New Roman" w:hAnsi="Times New Roman" w:cs="Times New Roman"/>
+          <w:sz w:val="24"/>
+          <w:szCs w:val="24"/>
+        </w:rPr>
+        <w:t xml:space="preserve"> when a</w:t>
+      </w:r>
+      <w:r>
+        <w:rPr>
+          <w:rFonts w:ascii="Times New Roman" w:hAnsi="Times New Roman" w:cs="Times New Roman"/>
+          <w:sz w:val="24"/>
+          <w:szCs w:val="24"/>
+        </w:rPr>
+        <w:t xml:space="preserve">ssisted by our imaginations. </w:t>
+      </w:r>
+      <w:r>
+        <w:rPr>
+          <w:rFonts w:ascii="Times New Roman" w:hAnsi="Times New Roman" w:cs="Times New Roman"/>
+          <w:sz w:val="24"/>
+          <w:szCs w:val="24"/>
+        </w:rPr>
+        <w:t xml:space="preserve">On the other hand, a nightmare is never as scary </w:t>
+      </w:r>
+      <w:r>
+        <w:rPr>
+          <w:rFonts w:ascii="Times New Roman" w:hAnsi="Times New Roman" w:cs="Times New Roman"/>
+          <w:sz w:val="24"/>
+          <w:szCs w:val="24"/>
+        </w:rPr>
+        <w:t>once you wake up</w:t>
+      </w:r>
+      <w:r>
+        <w:rPr>
+          <w:rFonts w:ascii="Times New Roman" w:hAnsi="Times New Roman" w:cs="Times New Roman"/>
+          <w:sz w:val="24"/>
+          <w:szCs w:val="24"/>
+        </w:rPr>
+        <w:t xml:space="preserve"> and </w:t>
+      </w:r>
+      <w:r>
+        <w:rPr>
+          <w:rFonts w:ascii="Times New Roman" w:hAnsi="Times New Roman" w:cs="Times New Roman"/>
+          <w:sz w:val="24"/>
+          <w:szCs w:val="24"/>
+        </w:rPr>
+        <w:t>find out that it was just your imagination</w:t>
+      </w:r>
+      <w:r>
+        <w:rPr>
+          <w:rFonts w:ascii="Times New Roman" w:hAnsi="Times New Roman" w:cs="Times New Roman"/>
+          <w:sz w:val="24"/>
+          <w:szCs w:val="24"/>
+        </w:rPr>
+        <w:t>. Actually, then</w:t>
+      </w:r>
+      <w:r>
+        <w:rPr>
+          <w:rFonts w:ascii="Times New Roman" w:hAnsi="Times New Roman" w:cs="Times New Roman"/>
+          <w:sz w:val="24"/>
+          <w:szCs w:val="24"/>
+        </w:rPr>
+        <w:t xml:space="preserve"> </w:t>
+      </w:r>
+      <w:r>
+        <w:rPr>
+          <w:rFonts w:ascii="Times New Roman" w:hAnsi="Times New Roman" w:cs="Times New Roman"/>
+          <w:sz w:val="24"/>
+          <w:szCs w:val="24"/>
+        </w:rPr>
+        <w:t>it just seems</w:t>
+      </w:r>
+      <w:r>
+        <w:rPr>
+          <w:rFonts w:ascii="Times New Roman" w:hAnsi="Times New Roman" w:cs="Times New Roman"/>
+          <w:sz w:val="24"/>
+          <w:szCs w:val="24"/>
+        </w:rPr>
+        <w:t xml:space="preserve"> </w:t>
+      </w:r>
+      <w:r>
+        <w:rPr>
+          <w:rFonts w:ascii="Times New Roman" w:hAnsi="Times New Roman" w:cs="Times New Roman"/>
+          <w:sz w:val="24"/>
+          <w:szCs w:val="24"/>
+        </w:rPr>
+        <w:t>ridiculous</w:t>
+      </w:r>
+      <w:r>
+        <w:rPr>
+          <w:rFonts w:ascii="Times New Roman" w:hAnsi="Times New Roman" w:cs="Times New Roman"/>
+          <w:sz w:val="24"/>
+          <w:szCs w:val="24"/>
+        </w:rPr>
+        <w:t>.</w:t>
+      </w:r>
+      <w:r>
+        <w:rPr>
+          <w:rFonts w:ascii="Times New Roman" w:hAnsi="Times New Roman" w:cs="Times New Roman"/>
+          <w:sz w:val="24"/>
+          <w:szCs w:val="24"/>
+        </w:rPr>
+        <w:t xml:space="preserve"> I scanned the</w:t>
+      </w:r>
+      <w:r>
+        <w:rPr>
+          <w:rFonts w:ascii="Times New Roman" w:hAnsi="Times New Roman" w:cs="Times New Roman"/>
+          <w:sz w:val="24"/>
+          <w:szCs w:val="24"/>
+        </w:rPr>
+        <w:t xml:space="preserve"> room, my hockey stick raised, and</w:t>
+      </w:r>
+      <w:r>
+        <w:rPr>
+          <w:rFonts w:ascii="Times New Roman" w:hAnsi="Times New Roman" w:cs="Times New Roman"/>
+          <w:sz w:val="24"/>
+          <w:szCs w:val="24"/>
+        </w:rPr>
+        <w:t xml:space="preserve"> realized</w:t>
+      </w:r>
+      <w:r>
+        <w:rPr>
+          <w:rFonts w:ascii="Times New Roman" w:hAnsi="Times New Roman" w:cs="Times New Roman"/>
+          <w:sz w:val="24"/>
+          <w:szCs w:val="24"/>
+        </w:rPr>
+        <w:t xml:space="preserve"> just</w:t>
+      </w:r>
+      <w:r>
+        <w:rPr>
+          <w:rFonts w:ascii="Times New Roman" w:hAnsi="Times New Roman" w:cs="Times New Roman"/>
+          <w:sz w:val="24"/>
+          <w:szCs w:val="24"/>
+        </w:rPr>
+        <w:t xml:space="preserve"> how stupid I just been. </w:t>
       </w:r>
     </w:p>
     <w:p>
@@ -269,8 +612,150 @@
           <w:sz w:val="24"/>
           <w:szCs w:val="24"/>
         </w:rPr>
-        <w:t>Andi, bless her heart, was far too deep in her sleep to hear anything I did, so I got her a blanket and left her be. As I turned off the lights I felt the darkness closing in once again. Though this time I smiled and walked through the passage on my way back to bed.</w:t>
-      </w:r>
+        <w:t xml:space="preserve">As the artificial light revealed the source of the sound, I dropped my stick and </w:t>
+      </w:r>
+      <w:r>
+        <w:rPr>
+          <w:rFonts w:ascii="Times New Roman" w:hAnsi="Times New Roman" w:cs="Times New Roman"/>
+          <w:sz w:val="24"/>
+          <w:szCs w:val="24"/>
+        </w:rPr>
+        <w:t>buried my face in my hands</w:t>
+      </w:r>
+      <w:bookmarkStart w:id="0" w:name="_GoBack"/>
+      <w:bookmarkEnd w:id="0"/>
+      <w:r>
+        <w:rPr>
+          <w:rFonts w:ascii="Times New Roman" w:hAnsi="Times New Roman" w:cs="Times New Roman"/>
+          <w:sz w:val="24"/>
+          <w:szCs w:val="24"/>
+        </w:rPr>
+        <w:t xml:space="preserve">. </w:t>
+      </w:r>
+      <w:r>
+        <w:rPr>
+          <w:rFonts w:ascii="Times New Roman" w:hAnsi="Times New Roman" w:cs="Times New Roman"/>
+          <w:sz w:val="24"/>
+          <w:szCs w:val="24"/>
+        </w:rPr>
+        <w:t xml:space="preserve">The source of the racket </w:t>
+      </w:r>
+      <w:r>
+        <w:rPr>
+          <w:rFonts w:ascii="Times New Roman" w:hAnsi="Times New Roman" w:cs="Times New Roman"/>
+          <w:sz w:val="24"/>
+          <w:szCs w:val="24"/>
+        </w:rPr>
+        <w:t xml:space="preserve">was </w:t>
+      </w:r>
+      <w:r>
+        <w:rPr>
+          <w:rFonts w:ascii="Times New Roman" w:hAnsi="Times New Roman" w:cs="Times New Roman"/>
+          <w:sz w:val="24"/>
+          <w:szCs w:val="24"/>
+        </w:rPr>
+        <w:t>drooling</w:t>
+      </w:r>
+      <w:r>
+        <w:rPr>
+          <w:rFonts w:ascii="Times New Roman" w:hAnsi="Times New Roman" w:cs="Times New Roman"/>
+          <w:sz w:val="24"/>
+          <w:szCs w:val="24"/>
+        </w:rPr>
+        <w:t xml:space="preserve"> on my</w:t>
+      </w:r>
+      <w:r>
+        <w:rPr>
+          <w:rFonts w:ascii="Times New Roman" w:hAnsi="Times New Roman" w:cs="Times New Roman"/>
+          <w:sz w:val="24"/>
+          <w:szCs w:val="24"/>
+        </w:rPr>
+        <w:t xml:space="preserve"> couch with a hornet’s nest fo</w:t>
+      </w:r>
+      <w:r>
+        <w:rPr>
+          <w:rFonts w:ascii="Times New Roman" w:hAnsi="Times New Roman" w:cs="Times New Roman"/>
+          <w:sz w:val="24"/>
+          <w:szCs w:val="24"/>
+        </w:rPr>
+        <w:t>r hair and</w:t>
+      </w:r>
+      <w:r>
+        <w:rPr>
+          <w:rFonts w:ascii="Times New Roman" w:hAnsi="Times New Roman" w:cs="Times New Roman"/>
+          <w:sz w:val="24"/>
+          <w:szCs w:val="24"/>
+        </w:rPr>
+        <w:t xml:space="preserve"> what looked like bile remnants in the corner of its mouth. Clad in a red dress and super-heels was my resident roommate, returned a week early from her trip out of town. </w:t>
+      </w:r>
+    </w:p>
+    <w:p>
+      <w:pPr>
+        <w:pBdr>
+          <w:bottom w:val="single" w:sz="12" w:space="1" w:color="auto"/>
+        </w:pBdr>
+        <w:ind w:firstLine="720"/>
+        <w:rPr>
+          <w:rFonts w:ascii="Times New Roman" w:hAnsi="Times New Roman" w:cs="Times New Roman"/>
+          <w:sz w:val="24"/>
+          <w:szCs w:val="24"/>
+        </w:rPr>
+      </w:pPr>
+      <w:r>
+        <w:rPr>
+          <w:rFonts w:ascii="Times New Roman" w:hAnsi="Times New Roman" w:cs="Times New Roman"/>
+          <w:sz w:val="24"/>
+          <w:szCs w:val="24"/>
+        </w:rPr>
+        <w:t>Julia</w:t>
+      </w:r>
+      <w:r>
+        <w:rPr>
+          <w:rFonts w:ascii="Times New Roman" w:hAnsi="Times New Roman" w:cs="Times New Roman"/>
+          <w:sz w:val="24"/>
+          <w:szCs w:val="24"/>
+        </w:rPr>
+        <w:t xml:space="preserve">, bless her heart, was far too deep in her </w:t>
+      </w:r>
+      <w:r>
+        <w:rPr>
+          <w:rFonts w:ascii="Times New Roman" w:hAnsi="Times New Roman" w:cs="Times New Roman"/>
+          <w:sz w:val="24"/>
+          <w:szCs w:val="24"/>
+        </w:rPr>
+        <w:t>slumber</w:t>
+      </w:r>
+      <w:r>
+        <w:rPr>
+          <w:rFonts w:ascii="Times New Roman" w:hAnsi="Times New Roman" w:cs="Times New Roman"/>
+          <w:sz w:val="24"/>
+          <w:szCs w:val="24"/>
+        </w:rPr>
+        <w:t xml:space="preserve"> to hear anything I did, so I got her a blanket and left her be. As I turned off the lights I felt the darkness closing in once again. Though this time I smiled and walked through the passage on my way back to bed.</w:t>
+      </w:r>
+    </w:p>
+    <w:p>
+      <w:pPr>
+        <w:pBdr>
+          <w:bottom w:val="single" w:sz="12" w:space="1" w:color="auto"/>
+        </w:pBdr>
+        <w:ind w:firstLine="720"/>
+        <w:rPr>
+          <w:rFonts w:ascii="Times New Roman" w:hAnsi="Times New Roman" w:cs="Times New Roman"/>
+          <w:sz w:val="24"/>
+          <w:szCs w:val="24"/>
+        </w:rPr>
+      </w:pPr>
+    </w:p>
+    <w:p>
+      <w:pPr>
+        <w:ind w:firstLine="720"/>
+        <w:rPr>
+          <w:rFonts w:ascii="Times New Roman" w:hAnsi="Times New Roman" w:cs="Times New Roman"/>
+          <w:sz w:val="24"/>
+          <w:szCs w:val="24"/>
+        </w:rPr>
+      </w:pPr>
     </w:p>
     <w:p>
       <w:pPr>
@@ -1846,7 +2331,7 @@
 </file>
 
 <file path=customXml/itemProps1.xml><?xml version="1.0" encoding="utf-8"?>
-<ds:datastoreItem xmlns:ds="http://schemas.openxmlformats.org/officeDocument/2006/customXml" ds:itemID="{0895427D-453B-4DF6-A3D2-071FBC717DCB}">
+<ds:datastoreItem xmlns:ds="http://schemas.openxmlformats.org/officeDocument/2006/customXml" ds:itemID="{FAC90A41-42C7-4661-88F4-A5EAB711EB69}">
   <ds:schemaRefs>
     <ds:schemaRef ds:uri="http://schemas.openxmlformats.org/officeDocument/2006/bibliography"/>
   </ds:schemaRefs>

</xml_diff>